<commit_message>
Adding desc and fixing a few issues
</commit_message>
<xml_diff>
--- a/Homework6/turnins/Homework6.docx
+++ b/Homework6/turnins/Homework6.docx
@@ -209,10 +209,10 @@
           <w:noProof/>
         </w:rPr>
         <w:drawing>
-          <wp:inline distT="0" distB="0" distL="0" distR="0" wp14:anchorId="550A56E1" wp14:editId="7350E920">
-            <wp:extent cx="3095625" cy="2714625"/>
+          <wp:inline distT="0" distB="0" distL="0" distR="0" wp14:anchorId="0BB9F820" wp14:editId="75502259">
+            <wp:extent cx="4981575" cy="2943225"/>
             <wp:effectExtent l="0" t="0" r="9525" b="9525"/>
-            <wp:docPr id="5" name="Picture 5"/>
+            <wp:docPr id="4" name="Picture 4"/>
             <wp:cNvGraphicFramePr>
               <a:graphicFrameLocks xmlns:a="http://schemas.openxmlformats.org/drawingml/2006/main" noChangeAspect="1"/>
             </wp:cNvGraphicFramePr>
@@ -232,7 +232,7 @@
                   <pic:spPr>
                     <a:xfrm>
                       <a:off x="0" y="0"/>
-                      <a:ext cx="3095625" cy="2714625"/>
+                      <a:ext cx="4981575" cy="2943225"/>
                     </a:xfrm>
                     <a:prstGeom prst="rect">
                       <a:avLst/>

</xml_diff>